<commit_message>
Actualizacion de Entrega Lab2 Sebastian Marin Zuniga
Actualizacion de Entrega Lab2 Sebastian Marin Zuniga
</commit_message>
<xml_diff>
--- a/Laboratorio#2/SebastianMarinZuniga/SebastiánMarínZLab2Teoria.docx
+++ b/Laboratorio#2/SebastianMarinZuniga/SebastiánMarínZLab2Teoria.docx
@@ -333,7 +333,7 @@
           <w:sz w:val="24"/>
           <w:szCs w:val="24"/>
         </w:rPr>
-        <w:t>e</w:t>
+        <w:t>i</w:t>
       </w:r>
       <w:r>
         <w:rPr>
@@ -457,17 +457,16 @@
         </w:rPr>
         <w:t>• Investigue sobre el concepto de Herencia en el contexto de programación orientada a</w:t>
       </w:r>
-    </w:p>
-    <w:p>
-      <w:pPr>
-        <w:rPr>
-          <w:rFonts w:ascii="Times New Roman" w:hAnsi="Times New Roman" w:cs="Times New Roman"/>
-          <w:b/>
-          <w:bCs/>
-          <w:sz w:val="24"/>
-          <w:szCs w:val="24"/>
-        </w:rPr>
-      </w:pPr>
+      <w:r>
+        <w:rPr>
+          <w:rFonts w:ascii="Times New Roman" w:hAnsi="Times New Roman" w:cs="Times New Roman"/>
+          <w:b/>
+          <w:bCs/>
+          <w:sz w:val="24"/>
+          <w:szCs w:val="24"/>
+        </w:rPr>
+        <w:t xml:space="preserve"> </w:t>
+      </w:r>
       <w:r>
         <w:rPr>
           <w:rFonts w:ascii="Times New Roman" w:hAnsi="Times New Roman" w:cs="Times New Roman"/>
@@ -483,17 +482,6 @@
       <w:pPr>
         <w:rPr>
           <w:rFonts w:ascii="Times New Roman" w:hAnsi="Times New Roman" w:cs="Times New Roman"/>
-          <w:b/>
-          <w:bCs/>
-          <w:sz w:val="24"/>
-          <w:szCs w:val="24"/>
-        </w:rPr>
-      </w:pPr>
-    </w:p>
-    <w:p>
-      <w:pPr>
-        <w:rPr>
-          <w:rFonts w:ascii="Times New Roman" w:hAnsi="Times New Roman" w:cs="Times New Roman"/>
           <w:sz w:val="24"/>
           <w:szCs w:val="24"/>
         </w:rPr>
@@ -601,52 +589,58 @@
       <w:pPr>
         <w:rPr>
           <w:rFonts w:ascii="Times New Roman" w:hAnsi="Times New Roman" w:cs="Times New Roman"/>
-          <w:b/>
-          <w:bCs/>
-          <w:sz w:val="24"/>
-          <w:szCs w:val="24"/>
-        </w:rPr>
-      </w:pPr>
-      <w:r>
-        <w:rPr>
-          <w:rFonts w:ascii="Times New Roman" w:hAnsi="Times New Roman" w:cs="Times New Roman"/>
-          <w:b/>
-          <w:bCs/>
-          <w:sz w:val="24"/>
-          <w:szCs w:val="24"/>
-        </w:rPr>
-        <w:t>3-</w:t>
-      </w:r>
-    </w:p>
-    <w:p>
-      <w:pPr>
-        <w:rPr>
-          <w:rFonts w:ascii="Times New Roman" w:hAnsi="Times New Roman" w:cs="Times New Roman"/>
-          <w:b/>
-          <w:bCs/>
-          <w:sz w:val="24"/>
-          <w:szCs w:val="24"/>
-        </w:rPr>
-      </w:pPr>
-    </w:p>
-    <w:p>
-      <w:pPr>
-        <w:rPr>
-          <w:rFonts w:ascii="Times New Roman" w:hAnsi="Times New Roman" w:cs="Times New Roman"/>
-          <w:b/>
-          <w:bCs/>
-          <w:sz w:val="24"/>
-          <w:szCs w:val="24"/>
-        </w:rPr>
-      </w:pPr>
-      <w:r>
-        <w:rPr>
-          <w:rFonts w:ascii="Times New Roman" w:hAnsi="Times New Roman" w:cs="Times New Roman"/>
-          <w:b/>
-          <w:bCs/>
-          <w:sz w:val="24"/>
-          <w:szCs w:val="24"/>
-        </w:rPr>
+          <w:sz w:val="24"/>
+          <w:szCs w:val="24"/>
+        </w:rPr>
+      </w:pPr>
+      <w:r>
+        <w:rPr>
+          <w:rFonts w:ascii="Times New Roman" w:hAnsi="Times New Roman" w:cs="Times New Roman"/>
+          <w:b/>
+          <w:bCs/>
+          <w:sz w:val="24"/>
+          <w:szCs w:val="24"/>
+        </w:rPr>
+        <w:t>3</w:t>
+      </w:r>
+      <w:r>
+        <w:rPr>
+          <w:rFonts w:ascii="Times New Roman" w:hAnsi="Times New Roman" w:cs="Times New Roman"/>
+          <w:b/>
+          <w:bCs/>
+          <w:sz w:val="24"/>
+          <w:szCs w:val="24"/>
+        </w:rPr>
+        <w:t>-</w:t>
+      </w:r>
+      <w:r>
+        <w:rPr>
+          <w:rFonts w:ascii="Times New Roman" w:hAnsi="Times New Roman" w:cs="Times New Roman"/>
+          <w:sz w:val="24"/>
+          <w:szCs w:val="24"/>
+        </w:rPr>
+        <w:t>Facilitar la extensión de las aplicaciones. Podemos crear nuevas clases a partir de otras existentes</w:t>
+      </w:r>
+    </w:p>
+    <w:p>
+      <w:pPr>
+        <w:rPr>
+          <w:rFonts w:ascii="Times New Roman" w:hAnsi="Times New Roman" w:cs="Times New Roman"/>
+          <w:b/>
+          <w:bCs/>
+          <w:sz w:val="24"/>
+          <w:szCs w:val="24"/>
+        </w:rPr>
+      </w:pPr>
+      <w:r>
+        <w:rPr>
+          <w:rFonts w:ascii="Times New Roman" w:hAnsi="Times New Roman" w:cs="Times New Roman"/>
+          <w:b/>
+          <w:bCs/>
+          <w:sz w:val="24"/>
+          <w:szCs w:val="24"/>
+        </w:rPr>
+        <w:lastRenderedPageBreak/>
         <w:t xml:space="preserve">• Escriba el </w:t>
       </w:r>
       <w:r>

</xml_diff>